<commit_message>
Updated docs to include last updated date and updated by
</commit_message>
<xml_diff>
--- a/doc/DVSPsuedoClasses.docx
+++ b/doc/DVSPsuedoClasses.docx
@@ -10,7 +10,28 @@
     </w:p>
     <w:p>
       <w:r>
-        <w:t>Last Updated Date: 05/01/13</w:t>
+        <w:t>Last Updated Date: 05/18</w:t>
+      </w:r>
+      <w:r>
+        <w:t>/13</w:t>
+      </w:r>
+    </w:p>
+    <w:p/>
+    <w:p>
+      <w:pPr>
+        <w:rPr>
+          <w:color w:val="FF0000"/>
+          <w:sz w:val="36"/>
+          <w:szCs w:val="36"/>
+        </w:rPr>
+      </w:pPr>
+      <w:r>
+        <w:rPr>
+          <w:color w:val="FF0000"/>
+          <w:sz w:val="36"/>
+          <w:szCs w:val="36"/>
+        </w:rPr>
+        <w:t>This document is now defunct and no longer represents actual class structure. Please see the actual python files or the class diagram for an up to date representation of class structure.</w:t>
       </w:r>
     </w:p>
     <w:p>
@@ -166,14 +187,7 @@
           <w:rFonts w:ascii="Courier New" w:eastAsia="Courier New" w:hAnsi="Courier New" w:cs="Courier New"/>
           <w:sz w:val="24"/>
         </w:rPr>
-        <w:t xml:space="preserve">); </w:t>
-      </w:r>
-      <w:r>
-        <w:rPr>
-          <w:rFonts w:ascii="Courier New" w:eastAsia="Courier New" w:hAnsi="Courier New" w:cs="Courier New"/>
-          <w:sz w:val="24"/>
-        </w:rPr>
-        <w:t xml:space="preserve">    </w:t>
+        <w:t xml:space="preserve">);     </w:t>
       </w:r>
     </w:p>
     <w:p>
@@ -631,14 +645,7 @@
           <w:rFonts w:ascii="Courier New" w:eastAsia="Courier New" w:hAnsi="Courier New" w:cs="Courier New"/>
           <w:sz w:val="24"/>
         </w:rPr>
-        <w:t>priva</w:t>
-      </w:r>
-      <w:r>
-        <w:rPr>
-          <w:rFonts w:ascii="Courier New" w:eastAsia="Courier New" w:hAnsi="Courier New" w:cs="Courier New"/>
-          <w:sz w:val="24"/>
-        </w:rPr>
-        <w:t>te</w:t>
+        <w:t>private</w:t>
       </w:r>
       <w:proofErr w:type="gramEnd"/>
       <w:r>
@@ -1097,14 +1104,7 @@
           <w:rFonts w:ascii="Courier New" w:eastAsia="Courier New" w:hAnsi="Courier New" w:cs="Courier New"/>
           <w:sz w:val="24"/>
         </w:rPr>
-        <w:t xml:space="preserve">photo); </w:t>
-      </w:r>
-      <w:r>
-        <w:rPr>
-          <w:rFonts w:ascii="Courier New" w:eastAsia="Courier New" w:hAnsi="Courier New" w:cs="Courier New"/>
-          <w:sz w:val="24"/>
-        </w:rPr>
-        <w:t>// populate left and right from what was</w:t>
+        <w:t>photo); // populate left and right from what was</w:t>
       </w:r>
     </w:p>
     <w:p>
@@ -1168,14 +1168,7 @@
           <w:rFonts w:ascii="Courier New" w:eastAsia="Courier New" w:hAnsi="Courier New" w:cs="Courier New"/>
           <w:sz w:val="24"/>
         </w:rPr>
-        <w:t> </w:t>
-      </w:r>
-      <w:r>
-        <w:rPr>
-          <w:rFonts w:ascii="Courier New" w:eastAsia="Courier New" w:hAnsi="Courier New" w:cs="Courier New"/>
-          <w:sz w:val="24"/>
-        </w:rPr>
-        <w:t xml:space="preserve"> </w:t>
+        <w:t xml:space="preserve">  </w:t>
       </w:r>
       <w:proofErr w:type="gramStart"/>
       <w:r>
@@ -1249,34 +1242,20 @@
           <w:rFonts w:ascii="Courier New" w:eastAsia="Courier New" w:hAnsi="Courier New" w:cs="Courier New"/>
           <w:sz w:val="24"/>
         </w:rPr>
-        <w:t xml:space="preserve"> photo.</w:t>
-      </w:r>
-      <w:r>
-        <w:rPr>
-          <w:rFonts w:ascii="Courier New" w:eastAsia="Courier New" w:hAnsi="Courier New" w:cs="Courier New"/>
-          <w:sz w:val="24"/>
-        </w:rPr>
-        <w:t>jpg;</w:t>
-      </w:r>
-    </w:p>
-    <w:p>
-      <w:pPr>
-        <w:pStyle w:val="normal0"/>
-        <w:spacing w:after="0"/>
-      </w:pPr>
-      <w:r>
-        <w:rPr>
-          <w:rFonts w:ascii="Courier New" w:eastAsia="Courier New" w:hAnsi="Courier New" w:cs="Courier New"/>
-          <w:sz w:val="24"/>
-        </w:rPr>
-        <w:t xml:space="preserve"> </w:t>
-      </w:r>
-      <w:r>
-        <w:rPr>
-          <w:rFonts w:ascii="Courier New" w:eastAsia="Courier New" w:hAnsi="Courier New" w:cs="Courier New"/>
-          <w:sz w:val="24"/>
-        </w:rPr>
-        <w:t>}</w:t>
+        <w:t xml:space="preserve"> photo.jpg;</w:t>
+      </w:r>
+    </w:p>
+    <w:p>
+      <w:pPr>
+        <w:pStyle w:val="normal0"/>
+        <w:spacing w:after="0"/>
+      </w:pPr>
+      <w:r>
+        <w:rPr>
+          <w:rFonts w:ascii="Courier New" w:eastAsia="Courier New" w:hAnsi="Courier New" w:cs="Courier New"/>
+          <w:sz w:val="24"/>
+        </w:rPr>
+        <w:t xml:space="preserve"> }</w:t>
       </w:r>
     </w:p>
     <w:p>
@@ -1474,21 +1453,7 @@
           <w:rFonts w:ascii="Courier New" w:eastAsia="Courier New" w:hAnsi="Courier New" w:cs="Courier New"/>
           <w:sz w:val="24"/>
         </w:rPr>
-        <w:t> </w:t>
-      </w:r>
-      <w:r>
-        <w:rPr>
-          <w:rFonts w:ascii="Courier New" w:eastAsia="Courier New" w:hAnsi="Courier New" w:cs="Courier New"/>
-          <w:sz w:val="24"/>
-        </w:rPr>
-        <w:t xml:space="preserve"> </w:t>
-      </w:r>
-      <w:r>
-        <w:rPr>
-          <w:rFonts w:ascii="Courier New" w:eastAsia="Courier New" w:hAnsi="Courier New" w:cs="Courier New"/>
-          <w:sz w:val="24"/>
-        </w:rPr>
-        <w:t xml:space="preserve">// populate left and right from what was returned from </w:t>
+        <w:t xml:space="preserve">  // populate left and right from what was returned from </w:t>
       </w:r>
       <w:proofErr w:type="spellStart"/>
       <w:r>
@@ -1784,21 +1749,7 @@
           <w:rFonts w:ascii="Courier New" w:eastAsia="Courier New" w:hAnsi="Courier New" w:cs="Courier New"/>
           <w:sz w:val="24"/>
         </w:rPr>
-        <w:t xml:space="preserve"> to the</w:t>
-      </w:r>
-      <w:r>
-        <w:rPr>
-          <w:rFonts w:ascii="Courier New" w:eastAsia="Courier New" w:hAnsi="Courier New" w:cs="Courier New"/>
-          <w:sz w:val="24"/>
-        </w:rPr>
-        <w:t xml:space="preserve"> </w:t>
-      </w:r>
-      <w:r>
-        <w:rPr>
-          <w:rFonts w:ascii="Courier New" w:eastAsia="Courier New" w:hAnsi="Courier New" w:cs="Courier New"/>
-          <w:sz w:val="24"/>
-        </w:rPr>
-        <w:t>UI</w:t>
+        <w:t xml:space="preserve"> to the UI</w:t>
       </w:r>
     </w:p>
     <w:p>
@@ -2358,10 +2309,7 @@
         <w:pStyle w:val="normal0"/>
       </w:pPr>
       <w:r>
-        <w:t>*The PIL Image Library seems to be extremely useful. Attached is a possible example of how we can rotate the picture with a simple libra</w:t>
-      </w:r>
-      <w:r>
-        <w:t xml:space="preserve">ry call. </w:t>
+        <w:t xml:space="preserve">*The PIL Image Library seems to be extremely useful. Attached is a possible example of how we can rotate the picture with a simple library call. </w:t>
       </w:r>
       <w:proofErr w:type="gramStart"/>
       <w:r>
@@ -2488,13 +2436,7 @@
         <w:rPr>
           <w:rFonts w:ascii="Arial" w:eastAsia="Arial" w:hAnsi="Arial" w:cs="Arial"/>
         </w:rPr>
-        <w:t>I agree, these will most lik</w:t>
-      </w:r>
-      <w:r>
-        <w:rPr>
-          <w:rFonts w:ascii="Arial" w:eastAsia="Arial" w:hAnsi="Arial" w:cs="Arial"/>
-        </w:rPr>
-        <w:t>ely be instance variables in the context of the method in which they are used.</w:t>
+        <w:t>I agree, these will most likely be instance variables in the context of the method in which they are used.</w:t>
       </w:r>
     </w:p>
   </w:comment>
@@ -2748,6 +2690,7 @@
   <w:style w:type="paragraph" w:default="1" w:styleId="Normal">
     <w:name w:val="Normal"/>
     <w:qFormat/>
+    <w:rsid w:val="00C65AFE"/>
   </w:style>
   <w:style w:type="paragraph" w:styleId="Heading1">
     <w:name w:val="heading 1"/>

</xml_diff>